<commit_message>
Updates for phase 2
</commit_message>
<xml_diff>
--- a/docs/Status Reports/Skey_Status_20160927.docx
+++ b/docs/Status Reports/Skey_Status_20160927.docx
@@ -31,24 +31,18 @@
         <w:rPr>
           <w:sz w:val="28"/>
         </w:rPr>
-        <w:t xml:space="preserve">Touch Screen Smart </w:t>
+        <w:t>Touch Screen Smart Mirror</w:t>
       </w:r>
       <w:r>
         <w:rPr>
           <w:sz w:val="28"/>
         </w:rPr>
-        <w:t>Mirror</w:t>
+        <w:t xml:space="preserve"> - P</w:t>
       </w:r>
       <w:r>
         <w:rPr>
           <w:sz w:val="28"/>
         </w:rPr>
-        <w:t xml:space="preserve"> - P</w:t>
-      </w:r>
-      <w:r>
-        <w:rPr>
-          <w:sz w:val="28"/>
-        </w:rPr>
         <w:t>roject Status Report</w:t>
       </w:r>
     </w:p>
@@ -74,6 +68,7 @@
           <w:numId w:val="2"/>
         </w:numPr>
       </w:pPr>
+      <w:bookmarkStart w:id="0" w:name="_GoBack"/>
       <w:r>
         <w:t>Order and Test Teensy 3.2 (</w:t>
       </w:r>
@@ -83,7 +78,197 @@
           <w:sz w:val="20"/>
           <w:szCs w:val="20"/>
         </w:rPr>
-        <w:t>MK20DX256VLH7</w:t>
+        <w:t xml:space="preserve">MK20DX256VLH7) </w:t>
+      </w:r>
+      <w:r>
+        <w:t>Microcontroller board for use in project</w:t>
+      </w:r>
+    </w:p>
+    <w:p>
+      <w:pPr>
+        <w:pStyle w:val="ListParagraph"/>
+        <w:numPr>
+          <w:ilvl w:val="1"/>
+          <w:numId w:val="2"/>
+        </w:numPr>
+      </w:pPr>
+      <w:r>
+        <w:t>Load drivers and get example code working</w:t>
+      </w:r>
+    </w:p>
+    <w:p>
+      <w:pPr>
+        <w:pStyle w:val="ListParagraph"/>
+        <w:numPr>
+          <w:ilvl w:val="2"/>
+          <w:numId w:val="2"/>
+        </w:numPr>
+      </w:pPr>
+      <w:r>
+        <w:t>Mouse/keyboard control</w:t>
+      </w:r>
+    </w:p>
+    <w:p>
+      <w:pPr>
+        <w:pStyle w:val="ListParagraph"/>
+        <w:numPr>
+          <w:ilvl w:val="2"/>
+          <w:numId w:val="2"/>
+        </w:numPr>
+      </w:pPr>
+      <w:r>
+        <w:t>ADC values</w:t>
+      </w:r>
+    </w:p>
+    <w:p>
+      <w:pPr>
+        <w:pStyle w:val="ListParagraph"/>
+        <w:numPr>
+          <w:ilvl w:val="1"/>
+          <w:numId w:val="2"/>
+        </w:numPr>
+      </w:pPr>
+      <w:r>
+        <w:t xml:space="preserve">Test ADC values at 30” </w:t>
+      </w:r>
+      <w:proofErr w:type="spellStart"/>
+      <w:r>
+        <w:t>Tx</w:t>
+      </w:r>
+      <w:proofErr w:type="spellEnd"/>
+      <w:r>
+        <w:t>/Rx distance, mostly using modified example code</w:t>
+      </w:r>
+    </w:p>
+    <w:p>
+      <w:pPr>
+        <w:pStyle w:val="ListParagraph"/>
+        <w:numPr>
+          <w:ilvl w:val="0"/>
+          <w:numId w:val="2"/>
+        </w:numPr>
+        <w:rPr>
+          <w:b/>
+        </w:rPr>
+      </w:pPr>
+      <w:r>
+        <w:t xml:space="preserve">Find a way to R&amp;D </w:t>
+      </w:r>
+      <w:proofErr w:type="spellStart"/>
+      <w:r>
+        <w:t>Tx</w:t>
+      </w:r>
+      <w:proofErr w:type="spellEnd"/>
+      <w:r>
+        <w:t xml:space="preserve"> and RX arrays for DEMO day.</w:t>
+      </w:r>
+    </w:p>
+    <w:p>
+      <w:pPr>
+        <w:pStyle w:val="ListParagraph"/>
+        <w:numPr>
+          <w:ilvl w:val="1"/>
+          <w:numId w:val="2"/>
+        </w:numPr>
+      </w:pPr>
+      <w:r>
+        <w:t>Design PCB to hold LEDs (best way to keep alignment)</w:t>
+      </w:r>
+    </w:p>
+    <w:p>
+      <w:pPr>
+        <w:pStyle w:val="ListParagraph"/>
+        <w:numPr>
+          <w:ilvl w:val="1"/>
+          <w:numId w:val="2"/>
+        </w:numPr>
+        <w:rPr>
+          <w:b/>
+        </w:rPr>
+      </w:pPr>
+      <w:r>
+        <w:t xml:space="preserve">Check costs of </w:t>
+      </w:r>
+      <w:proofErr w:type="spellStart"/>
+      <w:r>
+        <w:t>Perfboards</w:t>
+      </w:r>
+      <w:proofErr w:type="spellEnd"/>
+      <w:r>
+        <w:t xml:space="preserve"> vs. PCB</w:t>
+      </w:r>
+    </w:p>
+    <w:bookmarkEnd w:id="0"/>
+    <w:p>
+      <w:pPr>
+        <w:pStyle w:val="ListParagraph"/>
+        <w:ind w:left="1845"/>
+      </w:pPr>
+    </w:p>
+    <w:p>
+      <w:pPr>
+        <w:rPr>
+          <w:b/>
+        </w:rPr>
+      </w:pPr>
+      <w:r>
+        <w:rPr>
+          <w:b/>
+        </w:rPr>
+        <w:t>Work Results:</w:t>
+      </w:r>
+    </w:p>
+    <w:p>
+      <w:pPr>
+        <w:pStyle w:val="ListParagraph"/>
+        <w:numPr>
+          <w:ilvl w:val="0"/>
+          <w:numId w:val="2"/>
+        </w:numPr>
+      </w:pPr>
+      <w:r>
+        <w:t xml:space="preserve">Part came in from </w:t>
+      </w:r>
+      <w:proofErr w:type="spellStart"/>
+      <w:r>
+        <w:t>Ada</w:t>
+      </w:r>
+      <w:r>
+        <w:t>f</w:t>
+      </w:r>
+      <w:r>
+        <w:t>r</w:t>
+      </w:r>
+      <w:r>
+        <w:t>uit</w:t>
+      </w:r>
+      <w:proofErr w:type="spellEnd"/>
+      <w:r>
+        <w:t xml:space="preserve"> in 2-day turnaround for $20</w:t>
+      </w:r>
+    </w:p>
+    <w:p>
+      <w:pPr>
+        <w:pStyle w:val="ListParagraph"/>
+        <w:numPr>
+          <w:ilvl w:val="0"/>
+          <w:numId w:val="2"/>
+        </w:numPr>
+      </w:pPr>
+      <w:r>
+        <w:t>Drivers loaded and Mouse control code worked after an hour of debugging</w:t>
+      </w:r>
+    </w:p>
+    <w:p>
+      <w:pPr>
+        <w:pStyle w:val="ListParagraph"/>
+        <w:numPr>
+          <w:ilvl w:val="0"/>
+          <w:numId w:val="2"/>
+        </w:numPr>
+      </w:pPr>
+      <w:r>
+        <w:t xml:space="preserve">ADC values are inconsistent. There are 2 ADCs in the </w:t>
       </w:r>
       <w:r>
         <w:rPr>
@@ -91,66 +276,10 @@
           <w:sz w:val="20"/>
           <w:szCs w:val="20"/>
         </w:rPr>
-        <w:t xml:space="preserve">) </w:t>
-      </w:r>
-      <w:r>
-        <w:t>Microcontroller board for use in project</w:t>
-      </w:r>
-    </w:p>
-    <w:p>
-      <w:pPr>
-        <w:pStyle w:val="ListParagraph"/>
-        <w:numPr>
-          <w:ilvl w:val="1"/>
-          <w:numId w:val="2"/>
-        </w:numPr>
-      </w:pPr>
-      <w:r>
-        <w:t>Load drivers and get example code working</w:t>
-      </w:r>
-    </w:p>
-    <w:p>
-      <w:pPr>
-        <w:pStyle w:val="ListParagraph"/>
-        <w:numPr>
-          <w:ilvl w:val="2"/>
-          <w:numId w:val="2"/>
-        </w:numPr>
-      </w:pPr>
-      <w:r>
-        <w:t>Mouse/keyboard control</w:t>
-      </w:r>
-    </w:p>
-    <w:p>
-      <w:pPr>
-        <w:pStyle w:val="ListParagraph"/>
-        <w:numPr>
-          <w:ilvl w:val="2"/>
-          <w:numId w:val="2"/>
-        </w:numPr>
-      </w:pPr>
-      <w:r>
-        <w:t>ADC values</w:t>
-      </w:r>
-    </w:p>
-    <w:p>
-      <w:pPr>
-        <w:pStyle w:val="ListParagraph"/>
-        <w:numPr>
-          <w:ilvl w:val="1"/>
-          <w:numId w:val="2"/>
-        </w:numPr>
-      </w:pPr>
-      <w:r>
-        <w:t xml:space="preserve">Test ADC values at 30” </w:t>
-      </w:r>
-      <w:proofErr w:type="spellStart"/>
-      <w:r>
-        <w:t>Tx</w:t>
-      </w:r>
-      <w:proofErr w:type="spellEnd"/>
-      <w:r>
-        <w:t>/Rx distance, mostly using modified example code</w:t>
+        <w:t xml:space="preserve">MK20DX256VLH7 </w:t>
+      </w:r>
+      <w:r>
+        <w:t xml:space="preserve">chip that are mapped to different I/O pins. Regardless of code configuration, ADC_1 values had horrible resolution (basically 2 or 3 usable MSBs), ADC_2 values had 13-bit resolution.  I can’t explain why there is a difference, my hope is I have a damaged ADC. </w:t>
       </w:r>
     </w:p>
     <w:p>
@@ -160,74 +289,9 @@
           <w:ilvl w:val="0"/>
           <w:numId w:val="2"/>
         </w:numPr>
-        <w:rPr>
-          <w:b/>
-        </w:rPr>
-      </w:pPr>
-      <w:r>
-        <w:t xml:space="preserve">Find a way to R&amp;D </w:t>
-      </w:r>
-      <w:proofErr w:type="spellStart"/>
-      <w:r>
-        <w:t>Tx</w:t>
-      </w:r>
-      <w:proofErr w:type="spellEnd"/>
-      <w:r>
-        <w:t xml:space="preserve"> and RX arrays for DEMO day.</w:t>
-      </w:r>
-    </w:p>
-    <w:p>
-      <w:pPr>
-        <w:pStyle w:val="ListParagraph"/>
-        <w:numPr>
-          <w:ilvl w:val="1"/>
-          <w:numId w:val="2"/>
-        </w:numPr>
-      </w:pPr>
-      <w:r>
-        <w:t>Design PCB to hold LEDs (best way to keep alignment)</w:t>
-      </w:r>
-    </w:p>
-    <w:p>
-      <w:pPr>
-        <w:pStyle w:val="ListParagraph"/>
-        <w:numPr>
-          <w:ilvl w:val="1"/>
-          <w:numId w:val="2"/>
-        </w:numPr>
-        <w:rPr>
-          <w:b/>
-        </w:rPr>
-      </w:pPr>
-      <w:r>
-        <w:t xml:space="preserve">Check costs of </w:t>
-      </w:r>
-      <w:proofErr w:type="spellStart"/>
-      <w:r>
-        <w:t>Perfboards</w:t>
-      </w:r>
-      <w:proofErr w:type="spellEnd"/>
-      <w:r>
-        <w:t xml:space="preserve"> vs. PCB</w:t>
-      </w:r>
-    </w:p>
-    <w:p>
-      <w:pPr>
-        <w:pStyle w:val="ListParagraph"/>
-        <w:ind w:left="1845"/>
-      </w:pPr>
-    </w:p>
-    <w:p>
-      <w:pPr>
-        <w:rPr>
-          <w:b/>
-        </w:rPr>
-      </w:pPr>
-      <w:r>
-        <w:rPr>
-          <w:b/>
-        </w:rPr>
-        <w:t>Work Results:</w:t>
+      </w:pPr>
+      <w:r>
+        <w:t xml:space="preserve">Beam break was easily detected at 30”. High-res ADC could also detect partial beam breaks. “Bad” ADC_1 is still usable as a 1-bit (broken or unbroken beam) value if I wanted. </w:t>
       </w:r>
     </w:p>
     <w:p>
@@ -239,48 +303,13 @@
         </w:numPr>
       </w:pPr>
       <w:r>
-        <w:t xml:space="preserve">Part came in from </w:t>
-      </w:r>
-      <w:proofErr w:type="spellStart"/>
-      <w:r>
-        <w:t>Ada</w:t>
-      </w:r>
-      <w:r>
-        <w:t>f</w:t>
-      </w:r>
-      <w:r>
-        <w:t>r</w:t>
-      </w:r>
-      <w:r>
-        <w:t>uit</w:t>
-      </w:r>
-      <w:proofErr w:type="spellEnd"/>
-      <w:r>
-        <w:t xml:space="preserve"> in 2-day turnaround for $20</w:t>
-      </w:r>
-    </w:p>
-    <w:p>
-      <w:pPr>
-        <w:pStyle w:val="ListParagraph"/>
-        <w:numPr>
-          <w:ilvl w:val="0"/>
-          <w:numId w:val="2"/>
-        </w:numPr>
-      </w:pPr>
-      <w:r>
-        <w:t>Drivers loaded and Mouse control code worked after an hour of debugging</w:t>
-      </w:r>
-    </w:p>
-    <w:p>
-      <w:pPr>
-        <w:pStyle w:val="ListParagraph"/>
-        <w:numPr>
-          <w:ilvl w:val="0"/>
-          <w:numId w:val="2"/>
-        </w:numPr>
-      </w:pPr>
-      <w:r>
-        <w:t xml:space="preserve">ADC values are inconsistent. There are 2 ADCs in the </w:t>
+        <w:t>ADC testing</w:t>
+      </w:r>
+      <w:r>
+        <w:t xml:space="preserve"> showed that even though the Tee</w:t>
+      </w:r>
+      <w:r>
+        <w:t xml:space="preserve">nsy 3.2 advertised “5V tolerance”, the ADC only reads up to 3.3V. This was confirmed upon reading the </w:t>
       </w:r>
       <w:r>
         <w:rPr>
@@ -288,18 +317,7 @@
           <w:sz w:val="20"/>
           <w:szCs w:val="20"/>
         </w:rPr>
-        <w:t>MK20DX256VLH7</w:t>
-      </w:r>
-      <w:r>
-        <w:rPr>
-          <w:rFonts w:ascii="Arial" w:hAnsi="Arial" w:cs="Arial"/>
-          <w:sz w:val="20"/>
-          <w:szCs w:val="20"/>
-        </w:rPr>
-        <w:t xml:space="preserve"> </w:t>
-      </w:r>
-      <w:r>
-        <w:t xml:space="preserve">chip that are mapped to different I/O pins. Regardless of code configuration, ADC_1 values had horrible resolution (basically 2 or 3 usable MSBs), ADC_2 values had 13-bit resolution.  I can’t explain why there is a difference, my hope is I have a damaged ADC. </w:t>
+        <w:t>MK20DX256VLH7 datasheet.</w:t>
       </w:r>
     </w:p>
     <w:p>
@@ -311,7 +329,7 @@
         </w:numPr>
       </w:pPr>
       <w:r>
-        <w:t xml:space="preserve">Beam break was easily detected at 30”. High-res ADC could also detect partial beam breaks. “Bad” ADC_1 is still usable as a 1-bit (broken or unbroken beam) value if I wanted. </w:t>
+        <w:t xml:space="preserve">I increased the value of the Rx collector resistor from 1k to 10k. This gave me much better sensitivity with respect to distance. </w:t>
       </w:r>
     </w:p>
     <w:p>
@@ -323,29 +341,26 @@
         </w:numPr>
       </w:pPr>
       <w:r>
-        <w:t>ADC testing</w:t>
-      </w:r>
-      <w:r>
-        <w:t xml:space="preserve"> showed that even though the Tee</w:t>
-      </w:r>
-      <w:r>
-        <w:t xml:space="preserve">nsy 3.2 advertised “5V tolerance”, the ADC only reads up to 3.3V. This was confirmed upon reading the </w:t>
-      </w:r>
-      <w:r>
-        <w:rPr>
-          <w:rFonts w:ascii="Arial" w:hAnsi="Arial" w:cs="Arial"/>
-          <w:sz w:val="20"/>
-          <w:szCs w:val="20"/>
-        </w:rPr>
-        <w:t>MK20DX256VLH7</w:t>
-      </w:r>
-      <w:r>
-        <w:rPr>
-          <w:rFonts w:ascii="Arial" w:hAnsi="Arial" w:cs="Arial"/>
-          <w:sz w:val="20"/>
-          <w:szCs w:val="20"/>
-        </w:rPr>
-        <w:t xml:space="preserve"> datasheet.</w:t>
+        <w:t xml:space="preserve">Discovered </w:t>
+      </w:r>
+      <w:r>
+        <w:t xml:space="preserve">2-layer PCB from </w:t>
+      </w:r>
+      <w:proofErr w:type="spellStart"/>
+      <w:r>
+        <w:t>PCBExpress</w:t>
+      </w:r>
+      <w:proofErr w:type="spellEnd"/>
+      <w:r>
+        <w:t xml:space="preserve"> is similar in cost to same area </w:t>
+      </w:r>
+      <w:proofErr w:type="spellStart"/>
+      <w:r>
+        <w:t>Perfboard</w:t>
+      </w:r>
+      <w:proofErr w:type="spellEnd"/>
+      <w:r>
+        <w:t xml:space="preserve">. </w:t>
       </w:r>
     </w:p>
     <w:p>
@@ -357,67 +372,24 @@
         </w:numPr>
       </w:pPr>
       <w:r>
-        <w:t xml:space="preserve">I increased the value of the Rx collector resistor from 1k to 10k. This gave me much better sensitivity with respect to distance. </w:t>
-      </w:r>
-    </w:p>
-    <w:p>
-      <w:pPr>
-        <w:pStyle w:val="ListParagraph"/>
-        <w:numPr>
-          <w:ilvl w:val="0"/>
-          <w:numId w:val="2"/>
-        </w:numPr>
-      </w:pPr>
-      <w:r>
-        <w:t xml:space="preserve">Discovered </w:t>
-      </w:r>
-      <w:r>
-        <w:t xml:space="preserve">2-layer PCB from </w:t>
+        <w:t xml:space="preserve">Designed PCB to hold Rx and </w:t>
       </w:r>
       <w:proofErr w:type="spellStart"/>
       <w:r>
+        <w:t>Tx</w:t>
+      </w:r>
+      <w:proofErr w:type="spellEnd"/>
+      <w:r>
+        <w:t xml:space="preserve"> LEDs for demo day</w:t>
+      </w:r>
+      <w:r>
+        <w:t xml:space="preserve"> in </w:t>
+      </w:r>
+      <w:proofErr w:type="spellStart"/>
+      <w:r>
         <w:t>PCBExpress</w:t>
       </w:r>
       <w:proofErr w:type="spellEnd"/>
-      <w:r>
-        <w:t xml:space="preserve"> is similar in cost to same area </w:t>
-      </w:r>
-      <w:proofErr w:type="spellStart"/>
-      <w:r>
-        <w:t>Perfboard</w:t>
-      </w:r>
-      <w:proofErr w:type="spellEnd"/>
-      <w:r>
-        <w:t xml:space="preserve">. </w:t>
-      </w:r>
-    </w:p>
-    <w:p>
-      <w:pPr>
-        <w:pStyle w:val="ListParagraph"/>
-        <w:numPr>
-          <w:ilvl w:val="0"/>
-          <w:numId w:val="2"/>
-        </w:numPr>
-      </w:pPr>
-      <w:r>
-        <w:t xml:space="preserve">Designed PCB to hold Rx and </w:t>
-      </w:r>
-      <w:proofErr w:type="spellStart"/>
-      <w:r>
-        <w:t>Tx</w:t>
-      </w:r>
-      <w:proofErr w:type="spellEnd"/>
-      <w:r>
-        <w:t xml:space="preserve"> LEDs for demo day</w:t>
-      </w:r>
-      <w:r>
-        <w:t xml:space="preserve"> in </w:t>
-      </w:r>
-      <w:proofErr w:type="spellStart"/>
-      <w:r>
-        <w:t>PCBExpress</w:t>
-      </w:r>
-      <w:proofErr w:type="spellEnd"/>
     </w:p>
     <w:p>
       <w:pPr>
@@ -431,8 +403,6 @@
         </w:rPr>
         <w:t>Future Activities:</w:t>
       </w:r>
-      <w:bookmarkStart w:id="0" w:name="_GoBack"/>
-      <w:bookmarkEnd w:id="0"/>
     </w:p>
     <w:p>
       <w:pPr>
@@ -910,6 +880,7 @@
     <w:lsdException w:name="HTML Sample" w:semiHidden="1" w:unhideWhenUsed="1"/>
     <w:lsdException w:name="HTML Typewriter" w:semiHidden="1" w:unhideWhenUsed="1"/>
     <w:lsdException w:name="HTML Variable" w:semiHidden="1" w:unhideWhenUsed="1"/>
+    <w:lsdException w:name="Normal Table" w:semiHidden="1" w:unhideWhenUsed="1"/>
     <w:lsdException w:name="annotation subject" w:semiHidden="1" w:unhideWhenUsed="1"/>
     <w:lsdException w:name="No List" w:semiHidden="1" w:unhideWhenUsed="1"/>
     <w:lsdException w:name="Outline List 1" w:semiHidden="1" w:unhideWhenUsed="1"/>
@@ -956,8 +927,10 @@
     <w:lsdException w:name="Table Subtle 2" w:semiHidden="1" w:unhideWhenUsed="1"/>
     <w:lsdException w:name="Table Web 1" w:semiHidden="1" w:unhideWhenUsed="1"/>
     <w:lsdException w:name="Table Web 2" w:semiHidden="1" w:unhideWhenUsed="1"/>
+    <w:lsdException w:name="Table Web 3" w:semiHidden="1" w:unhideWhenUsed="1"/>
     <w:lsdException w:name="Balloon Text" w:semiHidden="1" w:unhideWhenUsed="1"/>
     <w:lsdException w:name="Table Grid" w:uiPriority="39"/>
+    <w:lsdException w:name="Table Theme" w:semiHidden="1" w:unhideWhenUsed="1"/>
     <w:lsdException w:name="Placeholder Text" w:semiHidden="1"/>
     <w:lsdException w:name="No Spacing" w:uiPriority="1" w:qFormat="1"/>
     <w:lsdException w:name="Light Shading" w:uiPriority="60"/>
@@ -1554,7 +1527,7 @@
 </file>
 
 <file path=customXml/itemProps1.xml><?xml version="1.0" encoding="utf-8"?>
-<ds:datastoreItem xmlns:ds="http://schemas.openxmlformats.org/officeDocument/2006/customXml" ds:itemID="{3C2AF437-1F3D-4A39-9751-2780BFF5430B}">
+<ds:datastoreItem xmlns:ds="http://schemas.openxmlformats.org/officeDocument/2006/customXml" ds:itemID="{C64FFD10-6B18-43C1-A2AE-98C1C7F4C6DE}">
   <ds:schemaRefs>
     <ds:schemaRef ds:uri="http://schemas.openxmlformats.org/officeDocument/2006/bibliography"/>
   </ds:schemaRefs>

</xml_diff>